<commit_message>
doc mod by Nick
</commit_message>
<xml_diff>
--- a/Robot Code Documentation.docx
+++ b/Robot Code Documentation.docx
@@ -42,37 +42,21 @@
           <w:sz w:val="24"/>
           <w:szCs w:val="24"/>
         </w:rPr>
-        <w:t xml:space="preserve">The code for this project involves using ROS in order to communicate with other nodes in </w:t>
-      </w:r>
-      <w:r>
-        <w:rPr>
-          <w:sz w:val="24"/>
-          <w:szCs w:val="24"/>
-        </w:rPr>
-        <w:t xml:space="preserve">order to control the simulated </w:t>
-      </w:r>
-      <w:proofErr w:type="spellStart"/>
-      <w:r>
-        <w:rPr>
-          <w:sz w:val="24"/>
-          <w:szCs w:val="24"/>
-        </w:rPr>
-        <w:t>t</w:t>
-      </w:r>
-      <w:r>
-        <w:rPr>
-          <w:sz w:val="24"/>
-          <w:szCs w:val="24"/>
-        </w:rPr>
-        <w:t>urtlebot</w:t>
-      </w:r>
-      <w:proofErr w:type="spellEnd"/>
-      <w:r>
-        <w:rPr>
-          <w:sz w:val="24"/>
-          <w:szCs w:val="24"/>
-        </w:rPr>
-        <w:t xml:space="preserve"> in Gazebo. This is accomplished by publishing topics and subscribing to topics being published by other nodes. </w:t>
+        <w:t xml:space="preserve">The code for this project involves using ROS in order </w:t>
+      </w:r>
+      <w:r>
+        <w:rPr>
+          <w:sz w:val="24"/>
+          <w:szCs w:val="24"/>
+        </w:rPr>
+        <w:t>to communicate with other nodes to control the simulated T</w:t>
+      </w:r>
+      <w:r>
+        <w:rPr>
+          <w:sz w:val="24"/>
+          <w:szCs w:val="24"/>
+        </w:rPr>
+        <w:t xml:space="preserve">urtlebot in Gazebo. This is accomplished by publishing topics and subscribing to topics being published by other nodes. </w:t>
       </w:r>
       <w:r>
         <w:rPr>
@@ -93,14 +77,63 @@
           <w:sz w:val="24"/>
           <w:szCs w:val="24"/>
         </w:rPr>
-        <w:t xml:space="preserve"> we will examine the reactive architecture used and how the code </w:t>
-      </w:r>
-      <w:r>
-        <w:rPr>
-          <w:sz w:val="24"/>
-          <w:szCs w:val="24"/>
-        </w:rPr>
-        <w:t>is structured and how it actually works</w:t>
+        <w:t xml:space="preserve"> we will examine the</w:t>
+      </w:r>
+      <w:r>
+        <w:rPr>
+          <w:sz w:val="24"/>
+          <w:szCs w:val="24"/>
+        </w:rPr>
+        <w:t xml:space="preserve"> reactive architecture used, </w:t>
+      </w:r>
+      <w:r>
+        <w:rPr>
+          <w:sz w:val="24"/>
+          <w:szCs w:val="24"/>
+        </w:rPr>
+        <w:t xml:space="preserve">how the code </w:t>
+      </w:r>
+      <w:r>
+        <w:rPr>
+          <w:sz w:val="24"/>
+          <w:szCs w:val="24"/>
+        </w:rPr>
+        <w:t>is structured</w:t>
+      </w:r>
+      <w:r>
+        <w:rPr>
+          <w:sz w:val="24"/>
+          <w:szCs w:val="24"/>
+        </w:rPr>
+        <w:t>,</w:t>
+      </w:r>
+      <w:r>
+        <w:rPr>
+          <w:sz w:val="24"/>
+          <w:szCs w:val="24"/>
+        </w:rPr>
+        <w:t xml:space="preserve"> and how it </w:t>
+      </w:r>
+      <w:r>
+        <w:rPr>
+          <w:sz w:val="24"/>
+          <w:szCs w:val="24"/>
+        </w:rPr>
+        <w:t>is</w:t>
+      </w:r>
+      <w:r>
+        <w:rPr>
+          <w:sz w:val="24"/>
+          <w:szCs w:val="24"/>
+        </w:rPr>
+        <w:t xml:space="preserve"> </w:t>
+      </w:r>
+      <w:r>
+        <w:rPr>
+          <w:sz w:val="24"/>
+          <w:szCs w:val="24"/>
+        </w:rPr>
+        <w:t>implemented</w:t>
       </w:r>
       <w:r>
         <w:rPr>
@@ -125,7 +158,35 @@
           <w:sz w:val="24"/>
           <w:szCs w:val="24"/>
         </w:rPr>
-        <w:t xml:space="preserve">The program is based on the layered control system described in Brook’s paper. </w:t>
+        <w:t>The program is based on the layered co</w:t>
+      </w:r>
+      <w:r>
+        <w:rPr>
+          <w:sz w:val="24"/>
+          <w:szCs w:val="24"/>
+        </w:rPr>
+        <w:t>ntrol system described in Brook</w:t>
+      </w:r>
+      <w:r>
+        <w:rPr>
+          <w:sz w:val="24"/>
+          <w:szCs w:val="24"/>
+        </w:rPr>
+        <w:t>s</w:t>
+      </w:r>
+      <w:r>
+        <w:rPr>
+          <w:sz w:val="24"/>
+          <w:szCs w:val="24"/>
+        </w:rPr>
+        <w:t>’</w:t>
+      </w:r>
+      <w:r>
+        <w:rPr>
+          <w:sz w:val="24"/>
+          <w:szCs w:val="24"/>
+        </w:rPr>
+        <w:t xml:space="preserve"> paper. </w:t>
       </w:r>
       <w:r>
         <w:rPr>
@@ -139,7 +200,14 @@
           <w:sz w:val="24"/>
           <w:szCs w:val="24"/>
         </w:rPr>
-        <w:t xml:space="preserve"> In the program, all the modules</w:t>
+        <w:t xml:space="preserve"> In this</w:t>
+      </w:r>
+      <w:r>
+        <w:rPr>
+          <w:sz w:val="24"/>
+          <w:szCs w:val="24"/>
+        </w:rPr>
+        <w:t xml:space="preserve"> program, all the modules</w:t>
       </w:r>
       <w:r>
         <w:rPr>
@@ -153,7 +221,21 @@
           <w:sz w:val="24"/>
           <w:szCs w:val="24"/>
         </w:rPr>
-        <w:t xml:space="preserve">running simultaneously and this architecture allows </w:t>
+        <w:t>running</w:t>
+      </w:r>
+      <w:r>
+        <w:rPr>
+          <w:sz w:val="24"/>
+          <w:szCs w:val="24"/>
+        </w:rPr>
+        <w:t xml:space="preserve"> simultaneously. T</w:t>
+      </w:r>
+      <w:r>
+        <w:rPr>
+          <w:sz w:val="24"/>
+          <w:szCs w:val="24"/>
+        </w:rPr>
+        <w:t xml:space="preserve">his architecture allows </w:t>
       </w:r>
       <w:r>
         <w:rPr>
@@ -216,42 +298,49 @@
           <w:sz w:val="24"/>
           <w:szCs w:val="24"/>
         </w:rPr>
-        <w:t>e.g</w:t>
-      </w:r>
-      <w:r>
-        <w:rPr>
-          <w:sz w:val="24"/>
-          <w:szCs w:val="24"/>
-        </w:rPr>
-        <w:t>. avoiding an obstac</w:t>
-      </w:r>
-      <w:r>
-        <w:rPr>
-          <w:sz w:val="24"/>
-          <w:szCs w:val="24"/>
-        </w:rPr>
-        <w:t>le while suppressing the drive and</w:t>
-      </w:r>
-      <w:r>
-        <w:rPr>
-          <w:sz w:val="24"/>
-          <w:szCs w:val="24"/>
-        </w:rPr>
-        <w:t xml:space="preserve"> random turn functionalities</w:t>
-      </w:r>
-      <w:r>
-        <w:rPr>
-          <w:sz w:val="24"/>
-          <w:szCs w:val="24"/>
-        </w:rPr>
-        <w:t xml:space="preserve"> to allow the avoidance behavior to be executed. </w:t>
-      </w:r>
-      <w:r>
-        <w:rPr>
-          <w:sz w:val="24"/>
-          <w:szCs w:val="24"/>
-        </w:rPr>
-        <w:t xml:space="preserve">These different modules </w:t>
+        <w:t>(</w:t>
+      </w:r>
+      <w:r>
+        <w:rPr>
+          <w:sz w:val="24"/>
+          <w:szCs w:val="24"/>
+        </w:rPr>
+        <w:t>e.g. avoiding an obstacle while suppressing the drive and random turn functionalities to allow the avoidance behavior to be executed</w:t>
+      </w:r>
+      <w:r>
+        <w:rPr>
+          <w:sz w:val="24"/>
+          <w:szCs w:val="24"/>
+        </w:rPr>
+        <w:t>)</w:t>
+      </w:r>
+      <w:r>
+        <w:rPr>
+          <w:sz w:val="24"/>
+          <w:szCs w:val="24"/>
+        </w:rPr>
+        <w:t xml:space="preserve">. </w:t>
+      </w:r>
+      <w:r>
+        <w:rPr>
+          <w:sz w:val="24"/>
+          <w:szCs w:val="24"/>
+        </w:rPr>
+        <w:t>These different modules</w:t>
+      </w:r>
+      <w:r>
+        <w:rPr>
+          <w:sz w:val="24"/>
+          <w:szCs w:val="24"/>
+        </w:rPr>
+        <w:t>,</w:t>
+      </w:r>
+      <w:r>
+        <w:rPr>
+          <w:sz w:val="24"/>
+          <w:szCs w:val="24"/>
+        </w:rPr>
+        <w:t xml:space="preserve"> </w:t>
       </w:r>
       <w:r>
         <w:rPr>
@@ -265,7 +354,30 @@
           <w:sz w:val="24"/>
           <w:szCs w:val="24"/>
         </w:rPr>
-        <w:t xml:space="preserve"> functions behave as layers, which, as mentioned before, have different priorities. These priorities, however, are mentioned in Brooks’ paper</w:t>
+        <w:t xml:space="preserve"> functions</w:t>
+      </w:r>
+      <w:r>
+        <w:rPr>
+          <w:sz w:val="24"/>
+          <w:szCs w:val="24"/>
+        </w:rPr>
+        <w:t>, behave as layers, which</w:t>
+      </w:r>
+      <w:r>
+        <w:rPr>
+          <w:sz w:val="24"/>
+          <w:szCs w:val="24"/>
+        </w:rPr>
+        <w:t xml:space="preserve"> as mentioned before</w:t>
+      </w:r>
+      <w:bookmarkStart w:id="0" w:name="_GoBack"/>
+      <w:bookmarkEnd w:id="0"/>
+      <w:r>
+        <w:rPr>
+          <w:sz w:val="24"/>
+          <w:szCs w:val="24"/>
+        </w:rPr>
+        <w:t>, have different priorities. These priorities, however, are mentioned in Brooks’ paper</w:t>
       </w:r>
       <w:r>
         <w:rPr>
@@ -351,44 +463,42 @@
           <w:sz w:val="24"/>
           <w:szCs w:val="24"/>
         </w:rPr>
-        <w:t xml:space="preserve"> to determine what keystrokes drive the </w:t>
-      </w:r>
-      <w:proofErr w:type="spellStart"/>
-      <w:r>
-        <w:rPr>
-          <w:sz w:val="24"/>
-          <w:szCs w:val="24"/>
-        </w:rPr>
-        <w:t>turtlebot</w:t>
-      </w:r>
-      <w:proofErr w:type="spellEnd"/>
-      <w:r>
-        <w:rPr>
-          <w:sz w:val="24"/>
-          <w:szCs w:val="24"/>
-        </w:rPr>
-        <w:t xml:space="preserve"> and </w:t>
-      </w:r>
-      <w:r>
-        <w:rPr>
-          <w:sz w:val="24"/>
-          <w:szCs w:val="24"/>
-        </w:rPr>
-        <w:t>it takes over the wander module</w:t>
-      </w:r>
-      <w:r>
-        <w:rPr>
-          <w:sz w:val="24"/>
-          <w:szCs w:val="24"/>
-        </w:rPr>
-        <w:t xml:space="preserve"> and even the obstacle avoidance module</w:t>
-      </w:r>
-      <w:r>
-        <w:rPr>
-          <w:sz w:val="24"/>
-          <w:szCs w:val="24"/>
-        </w:rPr>
-        <w:t xml:space="preserve"> so that the user can have total control without the interference of these modules</w:t>
+        <w:t xml:space="preserve"> to deter</w:t>
+      </w:r>
+      <w:r>
+        <w:rPr>
+          <w:sz w:val="24"/>
+          <w:szCs w:val="24"/>
+        </w:rPr>
+        <w:t>mine what keystrokes drive the T</w:t>
+      </w:r>
+      <w:r>
+        <w:rPr>
+          <w:sz w:val="24"/>
+          <w:szCs w:val="24"/>
+        </w:rPr>
+        <w:t>urtlebot</w:t>
+      </w:r>
+      <w:r>
+        <w:rPr>
+          <w:sz w:val="24"/>
+          <w:szCs w:val="24"/>
+        </w:rPr>
+        <w:t>. The keyboard module</w:t>
+      </w:r>
+      <w:r>
+        <w:rPr>
+          <w:sz w:val="24"/>
+          <w:szCs w:val="24"/>
+        </w:rPr>
+        <w:t xml:space="preserve"> takes over the wander module</w:t>
+      </w:r>
+      <w:r>
+        <w:rPr>
+          <w:sz w:val="24"/>
+          <w:szCs w:val="24"/>
+        </w:rPr>
+        <w:t xml:space="preserve"> and even the obstacle avoidance module so that the user can have total control without the interference of these modules</w:t>
       </w:r>
       <w:r>
         <w:rPr>
@@ -410,7 +520,35 @@
           <w:sz w:val="24"/>
           <w:szCs w:val="24"/>
         </w:rPr>
-        <w:t>For these reasons this architecture was chosen.</w:t>
+        <w:t>For these reasons</w:t>
+      </w:r>
+      <w:r>
+        <w:rPr>
+          <w:sz w:val="24"/>
+          <w:szCs w:val="24"/>
+        </w:rPr>
+        <w:t>,</w:t>
+      </w:r>
+      <w:r>
+        <w:rPr>
+          <w:sz w:val="24"/>
+          <w:szCs w:val="24"/>
+        </w:rPr>
+        <w:t xml:space="preserve"> this </w:t>
+      </w:r>
+      <w:r>
+        <w:rPr>
+          <w:sz w:val="24"/>
+          <w:szCs w:val="24"/>
+        </w:rPr>
+        <w:t xml:space="preserve">reactive </w:t>
+      </w:r>
+      <w:r>
+        <w:rPr>
+          <w:sz w:val="24"/>
+          <w:szCs w:val="24"/>
+        </w:rPr>
+        <w:t>architecture was chosen.</w:t>
       </w:r>
       <w:r>
         <w:rPr>
@@ -440,14 +578,42 @@
           <w:sz w:val="24"/>
           <w:szCs w:val="24"/>
         </w:rPr>
-        <w:t xml:space="preserve">Next, the actual </w:t>
-      </w:r>
-      <w:r>
-        <w:rPr>
-          <w:sz w:val="24"/>
-          <w:szCs w:val="24"/>
-        </w:rPr>
-        <w:t>structure of the program will be outlined and is largely based on the reactive architecture that we have chosen.</w:t>
+        <w:t>When it comes to</w:t>
+      </w:r>
+      <w:r>
+        <w:rPr>
+          <w:sz w:val="24"/>
+          <w:szCs w:val="24"/>
+        </w:rPr>
+        <w:t xml:space="preserve"> the actual </w:t>
+      </w:r>
+      <w:r>
+        <w:rPr>
+          <w:sz w:val="24"/>
+          <w:szCs w:val="24"/>
+        </w:rPr>
+        <w:t xml:space="preserve">structure of the program, it </w:t>
+      </w:r>
+      <w:r>
+        <w:rPr>
+          <w:sz w:val="24"/>
+          <w:szCs w:val="24"/>
+        </w:rPr>
+        <w:t xml:space="preserve">is largely based on the reactive architecture that we have </w:t>
+      </w:r>
+      <w:r>
+        <w:rPr>
+          <w:sz w:val="24"/>
+          <w:szCs w:val="24"/>
+        </w:rPr>
+        <w:t>discussed earlier</w:t>
+      </w:r>
+      <w:r>
+        <w:rPr>
+          <w:sz w:val="24"/>
+          <w:szCs w:val="24"/>
+        </w:rPr>
+        <w:t>.</w:t>
       </w:r>
       <w:r>
         <w:rPr>
@@ -461,7 +627,21 @@
           <w:sz w:val="24"/>
           <w:szCs w:val="24"/>
         </w:rPr>
-        <w:t>using object</w:t>
+        <w:t>using</w:t>
+      </w:r>
+      <w:r>
+        <w:rPr>
+          <w:sz w:val="24"/>
+          <w:szCs w:val="24"/>
+        </w:rPr>
+        <w:t xml:space="preserve"> the</w:t>
+      </w:r>
+      <w:r>
+        <w:rPr>
+          <w:sz w:val="24"/>
+          <w:szCs w:val="24"/>
+        </w:rPr>
+        <w:t xml:space="preserve"> object</w:t>
       </w:r>
       <w:r>
         <w:rPr>
@@ -470,21 +650,33 @@
         </w:rPr>
         <w:t xml:space="preserve"> oriented </w:t>
       </w:r>
-      <w:proofErr w:type="spellStart"/>
-      <w:r>
-        <w:rPr>
-          <w:sz w:val="24"/>
-          <w:szCs w:val="24"/>
-        </w:rPr>
-        <w:t>c++</w:t>
-      </w:r>
-      <w:proofErr w:type="spellEnd"/>
-      <w:r>
-        <w:rPr>
-          <w:sz w:val="24"/>
-          <w:szCs w:val="24"/>
-        </w:rPr>
-        <w:t xml:space="preserve"> and eac</w:t>
+      <w:r>
+        <w:rPr>
+          <w:sz w:val="24"/>
+          <w:szCs w:val="24"/>
+        </w:rPr>
+        <w:t>C</w:t>
+      </w:r>
+      <w:r>
+        <w:rPr>
+          <w:sz w:val="24"/>
+          <w:szCs w:val="24"/>
+        </w:rPr>
+        <w:t>++</w:t>
+      </w:r>
+      <w:r>
+        <w:rPr>
+          <w:sz w:val="24"/>
+          <w:szCs w:val="24"/>
+        </w:rPr>
+        <w:t>. E</w:t>
+      </w:r>
+      <w:r>
+        <w:rPr>
+          <w:sz w:val="24"/>
+          <w:szCs w:val="24"/>
+        </w:rPr>
+        <w:t>ac</w:t>
       </w:r>
       <w:r>
         <w:rPr>
@@ -589,7 +781,35 @@
           <w:sz w:val="24"/>
           <w:szCs w:val="24"/>
         </w:rPr>
-        <w:t xml:space="preserve">This creates subscriptions to topics being published by other ROS nodes allowing for callbacks and runs other independent functions in their own threads allowing each function to be active at the same time. </w:t>
+        <w:t xml:space="preserve">This creates subscriptions to topics being published by other ROS </w:t>
+      </w:r>
+      <w:r>
+        <w:rPr>
+          <w:sz w:val="24"/>
+          <w:szCs w:val="24"/>
+        </w:rPr>
+        <w:t>nodes allowing for callbacks as well as running</w:t>
+      </w:r>
+      <w:r>
+        <w:rPr>
+          <w:sz w:val="24"/>
+          <w:szCs w:val="24"/>
+        </w:rPr>
+        <w:t xml:space="preserve"> other independent functions in their own threads</w:t>
+      </w:r>
+      <w:r>
+        <w:rPr>
+          <w:sz w:val="24"/>
+          <w:szCs w:val="24"/>
+        </w:rPr>
+        <w:t>. This allows</w:t>
+      </w:r>
+      <w:r>
+        <w:rPr>
+          <w:sz w:val="24"/>
+          <w:szCs w:val="24"/>
+        </w:rPr>
+        <w:t xml:space="preserve"> each function to be active at the same time. </w:t>
       </w:r>
       <w:r>
         <w:rPr>
@@ -638,7 +858,7 @@
           <w:sz w:val="24"/>
           <w:szCs w:val="24"/>
         </w:rPr>
-        <w:t xml:space="preserve"> and they are all running simultaneously</w:t>
+        <w:t xml:space="preserve"> and are all running simultaneously</w:t>
       </w:r>
       <w:r>
         <w:rPr>
@@ -659,7 +879,21 @@
           <w:sz w:val="24"/>
           <w:szCs w:val="24"/>
         </w:rPr>
-        <w:t xml:space="preserve"> to be some communication between these behavioral modules such that the priority levels are adhered. That is, one module should be able to send </w:t>
+        <w:t xml:space="preserve"> to be some communication between these behavioral modules such that the priority levels are adhered</w:t>
+      </w:r>
+      <w:r>
+        <w:rPr>
+          <w:sz w:val="24"/>
+          <w:szCs w:val="24"/>
+        </w:rPr>
+        <w:t xml:space="preserve"> to</w:t>
+      </w:r>
+      <w:r>
+        <w:rPr>
+          <w:sz w:val="24"/>
+          <w:szCs w:val="24"/>
+        </w:rPr>
+        <w:t xml:space="preserve">. That is, one module should be able to send </w:t>
       </w:r>
       <w:r>
         <w:rPr>
@@ -730,35 +964,42 @@
           <w:sz w:val="24"/>
           <w:szCs w:val="24"/>
         </w:rPr>
-        <w:t xml:space="preserve"> For this Booleans</w:t>
-      </w:r>
-      <w:r>
-        <w:rPr>
-          <w:sz w:val="24"/>
-          <w:szCs w:val="24"/>
-        </w:rPr>
-        <w:t>, defaulted as true,</w:t>
-      </w:r>
-      <w:r>
-        <w:rPr>
-          <w:sz w:val="24"/>
-          <w:szCs w:val="24"/>
-        </w:rPr>
-        <w:t xml:space="preserve"> are used to determine which functions can run</w:t>
-      </w:r>
-      <w:r>
-        <w:rPr>
-          <w:sz w:val="24"/>
-          <w:szCs w:val="24"/>
-        </w:rPr>
-        <w:t xml:space="preserve"> and</w:t>
-      </w:r>
-      <w:r>
-        <w:rPr>
-          <w:sz w:val="24"/>
-          <w:szCs w:val="24"/>
-        </w:rPr>
-        <w:t xml:space="preserve"> can be switched on/off to enable/disable functionality</w:t>
+        <w:t xml:space="preserve"> For this</w:t>
+      </w:r>
+      <w:r>
+        <w:rPr>
+          <w:sz w:val="24"/>
+          <w:szCs w:val="24"/>
+        </w:rPr>
+        <w:t>, booleans (which are defaulted to</w:t>
+      </w:r>
+      <w:r>
+        <w:rPr>
+          <w:sz w:val="24"/>
+          <w:szCs w:val="24"/>
+        </w:rPr>
+        <w:t xml:space="preserve"> true</w:t>
+      </w:r>
+      <w:r>
+        <w:rPr>
+          <w:sz w:val="24"/>
+          <w:szCs w:val="24"/>
+        </w:rPr>
+        <w:t>)</w:t>
+      </w:r>
+      <w:r>
+        <w:rPr>
+          <w:sz w:val="24"/>
+          <w:szCs w:val="24"/>
+        </w:rPr>
+        <w:t>, are used to determine which functions can run and can be switched on/off to enable/disable functionality</w:t>
+      </w:r>
+      <w:r>
+        <w:rPr>
+          <w:sz w:val="24"/>
+          <w:szCs w:val="24"/>
+        </w:rPr>
+        <w:t>.</w:t>
       </w:r>
       <w:r>
         <w:rPr>
@@ -779,28 +1020,28 @@
           <w:sz w:val="24"/>
           <w:szCs w:val="24"/>
         </w:rPr>
-        <w:t xml:space="preserve"> such as distance travelled is </w:t>
-      </w:r>
-      <w:r>
-        <w:rPr>
-          <w:sz w:val="24"/>
-          <w:szCs w:val="24"/>
-        </w:rPr>
-        <w:t>stored in order</w:t>
-      </w:r>
-      <w:r>
-        <w:rPr>
-          <w:sz w:val="24"/>
-          <w:szCs w:val="24"/>
-        </w:rPr>
-        <w:t xml:space="preserve"> to activate higher priority functionality</w:t>
-      </w:r>
-      <w:r>
-        <w:rPr>
-          <w:sz w:val="24"/>
-          <w:szCs w:val="24"/>
-        </w:rPr>
-        <w:t xml:space="preserve"> whenever a condition is met i.e. turning after one meter traveled</w:t>
+        <w:t xml:space="preserve"> such as distance travelled is stored in order to activate higher priority functionality whenever a condition is met </w:t>
+      </w:r>
+      <w:r>
+        <w:rPr>
+          <w:sz w:val="24"/>
+          <w:szCs w:val="24"/>
+        </w:rPr>
+        <w:t>(</w:t>
+      </w:r>
+      <w:r>
+        <w:rPr>
+          <w:sz w:val="24"/>
+          <w:szCs w:val="24"/>
+        </w:rPr>
+        <w:t>i.e. turning after one meter traveled</w:t>
+      </w:r>
+      <w:r>
+        <w:rPr>
+          <w:sz w:val="24"/>
+          <w:szCs w:val="24"/>
+        </w:rPr>
+        <w:t>)</w:t>
       </w:r>
       <w:r>
         <w:rPr>
@@ -821,23 +1062,35 @@
           <w:sz w:val="24"/>
           <w:szCs w:val="24"/>
         </w:rPr>
-        <w:t xml:space="preserve"> Using this approach, we can implement Brook’s </w:t>
-      </w:r>
-      <w:proofErr w:type="spellStart"/>
-      <w:r>
-        <w:rPr>
-          <w:sz w:val="24"/>
-          <w:szCs w:val="24"/>
-        </w:rPr>
-        <w:t>subsumption</w:t>
-      </w:r>
-      <w:proofErr w:type="spellEnd"/>
-      <w:r>
-        <w:rPr>
-          <w:sz w:val="24"/>
-          <w:szCs w:val="24"/>
-        </w:rPr>
-        <w:t xml:space="preserve"> architecture.</w:t>
+        <w:t xml:space="preserve"> Using this appr</w:t>
+      </w:r>
+      <w:r>
+        <w:rPr>
+          <w:sz w:val="24"/>
+          <w:szCs w:val="24"/>
+        </w:rPr>
+        <w:t>oach, we can implement Brook</w:t>
+      </w:r>
+      <w:r>
+        <w:rPr>
+          <w:sz w:val="24"/>
+          <w:szCs w:val="24"/>
+        </w:rPr>
+        <w:t>s</w:t>
+      </w:r>
+      <w:r>
+        <w:rPr>
+          <w:sz w:val="24"/>
+          <w:szCs w:val="24"/>
+        </w:rPr>
+        <w:t>’</w:t>
+      </w:r>
+      <w:r>
+        <w:rPr>
+          <w:sz w:val="24"/>
+          <w:szCs w:val="24"/>
+        </w:rPr>
+        <w:t xml:space="preserve"> subsumption architecture.</w:t>
       </w:r>
     </w:p>
     <w:p>
@@ -854,14 +1107,359 @@
           <w:szCs w:val="24"/>
         </w:rPr>
         <w:tab/>
-        <w:t xml:space="preserve">Now that the code structure has been outlined, some of the implementations can be explained. </w:t>
-      </w:r>
-      <w:r>
-        <w:rPr>
-          <w:sz w:val="24"/>
-          <w:szCs w:val="24"/>
-        </w:rPr>
-        <w:t xml:space="preserve">We have the turn and drive functions which are the only two functions that run in separate threads since they are the only functional functions that do not subscribe to anything. The drive function only published commands for the </w:t>
+      </w:r>
+      <w:r>
+        <w:rPr>
+          <w:sz w:val="24"/>
+          <w:szCs w:val="24"/>
+        </w:rPr>
+        <w:t>With</w:t>
+      </w:r>
+      <w:r>
+        <w:rPr>
+          <w:sz w:val="24"/>
+          <w:szCs w:val="24"/>
+        </w:rPr>
+        <w:t xml:space="preserve"> the code structure</w:t>
+      </w:r>
+      <w:r>
+        <w:rPr>
+          <w:sz w:val="24"/>
+          <w:szCs w:val="24"/>
+        </w:rPr>
+        <w:t xml:space="preserve"> </w:t>
+      </w:r>
+      <w:r>
+        <w:rPr>
+          <w:sz w:val="24"/>
+          <w:szCs w:val="24"/>
+        </w:rPr>
+        <w:t xml:space="preserve">outlined, some of the implementations can be explained. </w:t>
+      </w:r>
+      <w:r>
+        <w:rPr>
+          <w:sz w:val="24"/>
+          <w:szCs w:val="24"/>
+        </w:rPr>
+        <w:t>We have the turn and drive functions which are the only two functions that run in separate threads since they are the only functional functions that do not subscribe to anything. T</w:t>
+      </w:r>
+      <w:r>
+        <w:rPr>
+          <w:sz w:val="24"/>
+          <w:szCs w:val="24"/>
+        </w:rPr>
+        <w:t>he drive function only publishes commands for the T</w:t>
+      </w:r>
+      <w:r>
+        <w:rPr>
+          <w:sz w:val="24"/>
+          <w:szCs w:val="24"/>
+        </w:rPr>
+        <w:t>ur</w:t>
+      </w:r>
+      <w:r>
+        <w:rPr>
+          <w:sz w:val="24"/>
+          <w:szCs w:val="24"/>
+        </w:rPr>
+        <w:t>t</w:t>
+      </w:r>
+      <w:r>
+        <w:rPr>
+          <w:sz w:val="24"/>
+          <w:szCs w:val="24"/>
+        </w:rPr>
+        <w:t xml:space="preserve">lebot to move forward while </w:t>
+      </w:r>
+      <w:r>
+        <w:rPr>
+          <w:sz w:val="24"/>
+          <w:szCs w:val="24"/>
+        </w:rPr>
+        <w:t>updating the distance travelled. The</w:t>
+      </w:r>
+      <w:r>
+        <w:rPr>
+          <w:sz w:val="24"/>
+          <w:szCs w:val="24"/>
+        </w:rPr>
+        <w:t xml:space="preserve"> turn </w:t>
+      </w:r>
+      <w:r>
+        <w:rPr>
+          <w:sz w:val="24"/>
+          <w:szCs w:val="24"/>
+        </w:rPr>
+        <w:t xml:space="preserve">function </w:t>
+      </w:r>
+      <w:r>
+        <w:rPr>
+          <w:sz w:val="24"/>
+          <w:szCs w:val="24"/>
+        </w:rPr>
+        <w:t>selects a random direction in which to turn 15</w:t>
+      </w:r>
+      <w:r>
+        <w:rPr>
+          <w:sz w:val="24"/>
+          <w:szCs w:val="24"/>
+          <w:vertAlign w:val="subscript"/>
+        </w:rPr>
+        <w:softHyphen/>
+      </w:r>
+      <w:r>
+        <w:rPr>
+          <w:sz w:val="24"/>
+          <w:szCs w:val="24"/>
+          <w:vertAlign w:val="superscript"/>
+        </w:rPr>
+        <w:t>o</w:t>
+      </w:r>
+      <w:r>
+        <w:rPr>
+          <w:sz w:val="24"/>
+          <w:szCs w:val="24"/>
+        </w:rPr>
+        <w:t xml:space="preserve"> after one meter has been travelled and disables driving while doing so. Ne</w:t>
+      </w:r>
+      <w:r>
+        <w:rPr>
+          <w:sz w:val="24"/>
+          <w:szCs w:val="24"/>
+        </w:rPr>
+        <w:t>xt, we have the other functions:</w:t>
+      </w:r>
+      <w:r>
+        <w:rPr>
+          <w:sz w:val="24"/>
+          <w:szCs w:val="24"/>
+        </w:rPr>
+        <w:t xml:space="preserve"> avoid, escape, keyboard</w:t>
+      </w:r>
+      <w:r>
+        <w:rPr>
+          <w:sz w:val="24"/>
+          <w:szCs w:val="24"/>
+        </w:rPr>
+        <w:t>, and halt</w:t>
+      </w:r>
+      <w:r>
+        <w:rPr>
+          <w:sz w:val="24"/>
+          <w:szCs w:val="24"/>
+        </w:rPr>
+        <w:t xml:space="preserve"> which subscribe to topics and are called whenever they receive a message. Halt is the simplest since it terminates the program w</w:t>
+      </w:r>
+      <w:r>
+        <w:rPr>
+          <w:sz w:val="24"/>
+          <w:szCs w:val="24"/>
+        </w:rPr>
+        <w:t>henever the T</w:t>
+      </w:r>
+      <w:r>
+        <w:rPr>
+          <w:sz w:val="24"/>
+          <w:szCs w:val="24"/>
+        </w:rPr>
+        <w:t xml:space="preserve">urtlebot has bumped into something and has the highest priority </w:t>
+      </w:r>
+      <w:r>
+        <w:rPr>
+          <w:sz w:val="24"/>
+          <w:szCs w:val="24"/>
+        </w:rPr>
+        <w:t>(</w:t>
+      </w:r>
+      <w:r>
+        <w:rPr>
+          <w:sz w:val="24"/>
+          <w:szCs w:val="24"/>
+        </w:rPr>
+        <w:t>i.e. it is never disabled</w:t>
+      </w:r>
+      <w:r>
+        <w:rPr>
+          <w:sz w:val="24"/>
+          <w:szCs w:val="24"/>
+        </w:rPr>
+        <w:t>)</w:t>
+      </w:r>
+      <w:r>
+        <w:rPr>
+          <w:sz w:val="24"/>
+          <w:szCs w:val="24"/>
+        </w:rPr>
+        <w:t>. In the middle, we have the obstacle functions</w:t>
+      </w:r>
+      <w:r>
+        <w:rPr>
+          <w:sz w:val="24"/>
+          <w:szCs w:val="24"/>
+        </w:rPr>
+        <w:t>:</w:t>
+      </w:r>
+      <w:r>
+        <w:rPr>
+          <w:sz w:val="24"/>
+          <w:szCs w:val="24"/>
+        </w:rPr>
+        <w:t xml:space="preserve"> avoid and escape. The functions receive pointcloud</w:t>
+      </w:r>
+      <w:r>
+        <w:rPr>
+          <w:sz w:val="24"/>
+          <w:szCs w:val="24"/>
+        </w:rPr>
+        <w:t>2</w:t>
+      </w:r>
+      <w:r>
+        <w:rPr>
+          <w:sz w:val="24"/>
+          <w:szCs w:val="24"/>
+        </w:rPr>
+        <w:t xml:space="preserve"> messages from simulation and react whenever an obstacle is detected. This is done by getting the average distances of the object in question from the left and right si</w:t>
+      </w:r>
+      <w:r>
+        <w:rPr>
+          <w:sz w:val="24"/>
+          <w:szCs w:val="24"/>
+        </w:rPr>
+        <w:t>des. If the object is symmetric</w:t>
+      </w:r>
+      <w:r>
+        <w:rPr>
+          <w:sz w:val="24"/>
+          <w:szCs w:val="24"/>
+        </w:rPr>
+        <w:t xml:space="preserve"> </w:t>
+      </w:r>
+      <w:r>
+        <w:rPr>
+          <w:sz w:val="24"/>
+          <w:szCs w:val="24"/>
+        </w:rPr>
+        <w:t>(</w:t>
+      </w:r>
+      <w:r>
+        <w:rPr>
+          <w:sz w:val="24"/>
+          <w:szCs w:val="24"/>
+        </w:rPr>
+        <w:t>i.e. right and le</w:t>
+      </w:r>
+      <w:r>
+        <w:rPr>
+          <w:sz w:val="24"/>
+          <w:szCs w:val="24"/>
+        </w:rPr>
+        <w:t>ft distances are about the same)</w:t>
+      </w:r>
+      <w:r>
+        <w:rPr>
+          <w:sz w:val="24"/>
+          <w:szCs w:val="24"/>
+        </w:rPr>
+        <w:t xml:space="preserve"> then escape is activated and rotates the turtle bot </w:t>
+      </w:r>
+      <w:r>
+        <w:rPr>
+          <w:sz w:val="24"/>
+          <w:szCs w:val="24"/>
+        </w:rPr>
+        <w:t>200</w:t>
+      </w:r>
+      <w:r>
+        <w:rPr>
+          <w:sz w:val="24"/>
+          <w:szCs w:val="24"/>
+          <w:vertAlign w:val="superscript"/>
+        </w:rPr>
+        <w:t>o</w:t>
+      </w:r>
+      <w:r>
+        <w:rPr>
+          <w:sz w:val="24"/>
+          <w:szCs w:val="24"/>
+        </w:rPr>
+        <w:t>. O</w:t>
+      </w:r>
+      <w:r>
+        <w:rPr>
+          <w:sz w:val="24"/>
+          <w:szCs w:val="24"/>
+        </w:rPr>
+        <w:t>therwise</w:t>
+      </w:r>
+      <w:r>
+        <w:rPr>
+          <w:sz w:val="24"/>
+          <w:szCs w:val="24"/>
+        </w:rPr>
+        <w:t xml:space="preserve">, avoid will be activated </w:t>
+      </w:r>
+      <w:r>
+        <w:rPr>
+          <w:sz w:val="24"/>
+          <w:szCs w:val="24"/>
+        </w:rPr>
+        <w:t>and keep turning away from the obstacle until it</w:t>
+      </w:r>
+      <w:r>
+        <w:rPr>
+          <w:sz w:val="24"/>
+          <w:szCs w:val="24"/>
+        </w:rPr>
+        <w:t xml:space="preserve"> is</w:t>
+      </w:r>
+      <w:r>
+        <w:rPr>
+          <w:sz w:val="24"/>
+          <w:szCs w:val="24"/>
+        </w:rPr>
+        <w:t xml:space="preserve"> no longer detected. Boolean variables are</w:t>
+      </w:r>
+      <w:r>
+        <w:rPr>
+          <w:sz w:val="24"/>
+          <w:szCs w:val="24"/>
+        </w:rPr>
+        <w:t xml:space="preserve"> used to determine whether the T</w:t>
+      </w:r>
+      <w:r>
+        <w:rPr>
+          <w:sz w:val="24"/>
+          <w:szCs w:val="24"/>
+        </w:rPr>
+        <w:t>urtlebot is avoid</w:t>
+      </w:r>
+      <w:r>
+        <w:rPr>
+          <w:sz w:val="24"/>
+          <w:szCs w:val="24"/>
+        </w:rPr>
+        <w:t>ing</w:t>
+      </w:r>
+      <w:r>
+        <w:rPr>
+          <w:sz w:val="24"/>
+          <w:szCs w:val="24"/>
+        </w:rPr>
+        <w:t>/escaping in order to ensure that multiple avoidance maneuvers aren’t being run simultaneo</w:t>
+      </w:r>
+      <w:r>
+        <w:rPr>
+          <w:sz w:val="24"/>
+          <w:szCs w:val="24"/>
+        </w:rPr>
+        <w:t>usly. Finally, we have keyboard</w:t>
+      </w:r>
+      <w:r>
+        <w:rPr>
+          <w:sz w:val="24"/>
+          <w:szCs w:val="24"/>
+        </w:rPr>
+        <w:t xml:space="preserve"> which listens to the </w:t>
       </w:r>
       <w:proofErr w:type="spellStart"/>
       <w:r>
@@ -869,7 +1467,7 @@
           <w:sz w:val="24"/>
           <w:szCs w:val="24"/>
         </w:rPr>
-        <w:t>turlebot</w:t>
+        <w:t>teleop</w:t>
       </w:r>
       <w:proofErr w:type="spellEnd"/>
       <w:r>
@@ -877,30 +1475,7 @@
           <w:sz w:val="24"/>
           <w:szCs w:val="24"/>
         </w:rPr>
-        <w:t xml:space="preserve"> to move forward while updating the distance travelled; turn selects a random direction in which to turn 15</w:t>
-      </w:r>
-      <w:r>
-        <w:rPr>
-          <w:sz w:val="24"/>
-          <w:szCs w:val="24"/>
-          <w:vertAlign w:val="subscript"/>
-        </w:rPr>
-        <w:softHyphen/>
-      </w:r>
-      <w:r>
-        <w:rPr>
-          <w:sz w:val="24"/>
-          <w:szCs w:val="24"/>
-          <w:vertAlign w:val="superscript"/>
-        </w:rPr>
-        <w:t>o</w:t>
-      </w:r>
-      <w:r>
-        <w:rPr>
-          <w:sz w:val="24"/>
-          <w:szCs w:val="24"/>
-        </w:rPr>
-        <w:t xml:space="preserve"> after one meter has been travelled and disables driving while doing so. Next, we have the other functions, avoid, escape, keyboard and halt, which subscribe to topics and are called whenever they receive a message. Halt is the simplest since it terminates the program whenever the </w:t>
+        <w:t xml:space="preserve"> keyboard messages. Whenever a message from the </w:t>
       </w:r>
       <w:proofErr w:type="spellStart"/>
       <w:r>
@@ -908,7 +1483,7 @@
           <w:sz w:val="24"/>
           <w:szCs w:val="24"/>
         </w:rPr>
-        <w:t>turtlebot</w:t>
+        <w:t>teleop</w:t>
       </w:r>
       <w:proofErr w:type="spellEnd"/>
       <w:r>
@@ -916,7 +1491,35 @@
           <w:sz w:val="24"/>
           <w:szCs w:val="24"/>
         </w:rPr>
-        <w:t xml:space="preserve"> has bumped into something and has the highest priority i.e. it is never disabled. In the middle, we have the obstacle functions avoid and escape. The functions receive </w:t>
+        <w:t xml:space="preserve"> keyboard</w:t>
+      </w:r>
+      <w:r>
+        <w:rPr>
+          <w:sz w:val="24"/>
+          <w:szCs w:val="24"/>
+        </w:rPr>
+        <w:t xml:space="preserve"> is received, all functionality</w:t>
+      </w:r>
+      <w:r>
+        <w:rPr>
+          <w:sz w:val="24"/>
+          <w:szCs w:val="24"/>
+        </w:rPr>
+        <w:t xml:space="preserve"> except halt, is disabled while move i</w:t>
+      </w:r>
+      <w:r>
+        <w:rPr>
+          <w:sz w:val="24"/>
+          <w:szCs w:val="24"/>
+        </w:rPr>
+        <w:t>s being published. Even though T</w:t>
+      </w:r>
+      <w:r>
+        <w:rPr>
+          <w:sz w:val="24"/>
+          <w:szCs w:val="24"/>
+        </w:rPr>
+        <w:t xml:space="preserve">urtlebot can still move whenever </w:t>
       </w:r>
       <w:proofErr w:type="spellStart"/>
       <w:r>
@@ -924,7 +1527,7 @@
           <w:sz w:val="24"/>
           <w:szCs w:val="24"/>
         </w:rPr>
-        <w:t>pointcloud</w:t>
+        <w:t>teleop</w:t>
       </w:r>
       <w:proofErr w:type="spellEnd"/>
       <w:r>
@@ -932,29 +1535,21 @@
           <w:sz w:val="24"/>
           <w:szCs w:val="24"/>
         </w:rPr>
-        <w:t xml:space="preserve"> messages from simulation and react whenever an obstacle is detected. This is done by getting the average distances of the object in question from the left and right sides. If the object is symmetric, i.e. right and left distances are about the same, then escape is activated and rotates the turtle bot </w:t>
-      </w:r>
-      <w:r>
-        <w:rPr>
-          <w:sz w:val="24"/>
-          <w:szCs w:val="24"/>
-        </w:rPr>
-        <w:t>200</w:t>
-      </w:r>
-      <w:r>
-        <w:rPr>
-          <w:sz w:val="24"/>
-          <w:szCs w:val="24"/>
-          <w:vertAlign w:val="superscript"/>
-        </w:rPr>
-        <w:t>o</w:t>
-      </w:r>
-      <w:r>
-        <w:rPr>
-          <w:sz w:val="24"/>
-          <w:szCs w:val="24"/>
-        </w:rPr>
-        <w:t xml:space="preserve"> otherwise it will activate avoid and keep turning away from the obstacle until it no longer is detected. Boolean variables are used to determine whether the </w:t>
+        <w:t xml:space="preserve"> keyboard is running and </w:t>
+      </w:r>
+      <w:r>
+        <w:rPr>
+          <w:sz w:val="24"/>
+          <w:szCs w:val="24"/>
+        </w:rPr>
+        <w:t xml:space="preserve">the </w:t>
+      </w:r>
+      <w:r>
+        <w:rPr>
+          <w:sz w:val="24"/>
+          <w:szCs w:val="24"/>
+        </w:rPr>
+        <w:t xml:space="preserve">user has not pressed key, the movement will be buggy since </w:t>
       </w:r>
       <w:proofErr w:type="spellStart"/>
       <w:r>
@@ -962,7 +1557,7 @@
           <w:sz w:val="24"/>
           <w:szCs w:val="24"/>
         </w:rPr>
-        <w:t>turtlebot</w:t>
+        <w:t>teleop</w:t>
       </w:r>
       <w:proofErr w:type="spellEnd"/>
       <w:r>
@@ -970,103 +1565,35 @@
           <w:sz w:val="24"/>
           <w:szCs w:val="24"/>
         </w:rPr>
-        <w:t xml:space="preserve"> is avoid/escaping in order to ensure that multiple avoidance maneuvers aren’t being run simultaneously. Finally, we have keyboard, which listens to the </w:t>
-      </w:r>
-      <w:proofErr w:type="spellStart"/>
-      <w:r>
-        <w:rPr>
-          <w:sz w:val="24"/>
-          <w:szCs w:val="24"/>
-        </w:rPr>
-        <w:t>teleop</w:t>
-      </w:r>
-      <w:proofErr w:type="spellEnd"/>
-      <w:r>
-        <w:rPr>
-          <w:sz w:val="24"/>
-          <w:szCs w:val="24"/>
-        </w:rPr>
-        <w:t xml:space="preserve"> keyboard messages. Whenever a message from the </w:t>
-      </w:r>
-      <w:proofErr w:type="spellStart"/>
-      <w:r>
-        <w:rPr>
-          <w:sz w:val="24"/>
-          <w:szCs w:val="24"/>
-        </w:rPr>
-        <w:t>teleop</w:t>
-      </w:r>
-      <w:proofErr w:type="spellEnd"/>
-      <w:r>
-        <w:rPr>
-          <w:sz w:val="24"/>
-          <w:szCs w:val="24"/>
-        </w:rPr>
-        <w:t xml:space="preserve"> keyboard is received, all functionality, except halt, is disabled while move is being published. Even though </w:t>
-      </w:r>
-      <w:proofErr w:type="spellStart"/>
-      <w:r>
-        <w:rPr>
-          <w:sz w:val="24"/>
-          <w:szCs w:val="24"/>
-        </w:rPr>
-        <w:t>turtlebot</w:t>
-      </w:r>
-      <w:proofErr w:type="spellEnd"/>
-      <w:r>
-        <w:rPr>
-          <w:sz w:val="24"/>
-          <w:szCs w:val="24"/>
-        </w:rPr>
-        <w:t xml:space="preserve"> can still move whenever </w:t>
-      </w:r>
-      <w:proofErr w:type="spellStart"/>
-      <w:r>
-        <w:rPr>
-          <w:sz w:val="24"/>
-          <w:szCs w:val="24"/>
-        </w:rPr>
-        <w:t>teleop</w:t>
-      </w:r>
-      <w:proofErr w:type="spellEnd"/>
-      <w:r>
-        <w:rPr>
-          <w:sz w:val="24"/>
-          <w:szCs w:val="24"/>
-        </w:rPr>
-        <w:t xml:space="preserve"> keyboard is running and user has not pressed key, the movement will be buggy since </w:t>
-      </w:r>
-      <w:proofErr w:type="spellStart"/>
-      <w:r>
-        <w:rPr>
-          <w:sz w:val="24"/>
-          <w:szCs w:val="24"/>
-        </w:rPr>
-        <w:t>teleop</w:t>
-      </w:r>
-      <w:proofErr w:type="spellEnd"/>
-      <w:r>
-        <w:rPr>
-          <w:sz w:val="24"/>
-          <w:szCs w:val="24"/>
-        </w:rPr>
-        <w:t xml:space="preserve"> keyboard publish nonmoving commands constantly. As mentioned before, all of these functions are running at the same time and are the heart of the program that keeps </w:t>
-      </w:r>
-      <w:proofErr w:type="spellStart"/>
-      <w:r>
-        <w:rPr>
-          <w:sz w:val="24"/>
-          <w:szCs w:val="24"/>
-        </w:rPr>
-        <w:t>turtlebot</w:t>
-      </w:r>
-      <w:proofErr w:type="spellEnd"/>
-      <w:r>
-        <w:rPr>
-          <w:sz w:val="24"/>
-          <w:szCs w:val="24"/>
-        </w:rPr>
-        <w:t xml:space="preserve"> exploring through the unknown world.</w:t>
+        <w:t xml:space="preserve"> keyboard publish</w:t>
+      </w:r>
+      <w:r>
+        <w:rPr>
+          <w:sz w:val="24"/>
+          <w:szCs w:val="24"/>
+        </w:rPr>
+        <w:t>es</w:t>
+      </w:r>
+      <w:r>
+        <w:rPr>
+          <w:sz w:val="24"/>
+          <w:szCs w:val="24"/>
+        </w:rPr>
+        <w:t xml:space="preserve"> nonmoving commands constantly. As mentioned before, all of these functions are running at the same time and are the heart of the p</w:t>
+      </w:r>
+      <w:r>
+        <w:rPr>
+          <w:sz w:val="24"/>
+          <w:szCs w:val="24"/>
+        </w:rPr>
+        <w:t>rogram that keeps T</w:t>
+      </w:r>
+      <w:r>
+        <w:rPr>
+          <w:sz w:val="24"/>
+          <w:szCs w:val="24"/>
+        </w:rPr>
+        <w:t>urtlebot exploring through the unknown world.</w:t>
       </w:r>
     </w:p>
     <w:p>
@@ -1096,80 +1623,56 @@
           <w:sz w:val="24"/>
           <w:szCs w:val="24"/>
         </w:rPr>
-        <w:t xml:space="preserve">The program implements the Brook’s </w:t>
-      </w:r>
-      <w:proofErr w:type="spellStart"/>
-      <w:r>
-        <w:rPr>
-          <w:sz w:val="24"/>
-          <w:szCs w:val="24"/>
-        </w:rPr>
-        <w:t>subsumption</w:t>
-      </w:r>
-      <w:proofErr w:type="spellEnd"/>
-      <w:r>
-        <w:rPr>
-          <w:sz w:val="24"/>
-          <w:szCs w:val="24"/>
-        </w:rPr>
-        <w:t xml:space="preserve"> architecture using </w:t>
-      </w:r>
-      <w:proofErr w:type="spellStart"/>
-      <w:r>
-        <w:rPr>
-          <w:sz w:val="24"/>
-          <w:szCs w:val="24"/>
-        </w:rPr>
-        <w:t>c++</w:t>
-      </w:r>
-      <w:proofErr w:type="spellEnd"/>
-      <w:r>
-        <w:rPr>
-          <w:sz w:val="24"/>
-          <w:szCs w:val="24"/>
-        </w:rPr>
-        <w:t xml:space="preserve"> and </w:t>
-      </w:r>
-      <w:proofErr w:type="spellStart"/>
-      <w:r>
-        <w:rPr>
-          <w:sz w:val="24"/>
-          <w:szCs w:val="24"/>
-        </w:rPr>
-        <w:t>ros</w:t>
-      </w:r>
-      <w:proofErr w:type="spellEnd"/>
-      <w:r>
-        <w:rPr>
-          <w:sz w:val="24"/>
-          <w:szCs w:val="24"/>
-        </w:rPr>
-        <w:t xml:space="preserve"> to allow </w:t>
-      </w:r>
-      <w:proofErr w:type="spellStart"/>
-      <w:r>
-        <w:rPr>
-          <w:sz w:val="24"/>
-          <w:szCs w:val="24"/>
-        </w:rPr>
-        <w:t>turtlebot</w:t>
-      </w:r>
-      <w:proofErr w:type="spellEnd"/>
-      <w:r>
-        <w:rPr>
-          <w:sz w:val="24"/>
-          <w:szCs w:val="24"/>
-        </w:rPr>
-        <w:t xml:space="preserve"> to move and react to its environment. This is done by getting sensor data from topics being published and running all the functions simultaneously</w:t>
-      </w:r>
-      <w:bookmarkStart w:id="0" w:name="_GoBack"/>
-      <w:bookmarkEnd w:id="0"/>
-      <w:r>
-        <w:rPr>
-          <w:sz w:val="24"/>
-          <w:szCs w:val="24"/>
-        </w:rPr>
-        <w:t xml:space="preserve"> using threads and subscribers.</w:t>
+        <w:t>T</w:t>
+      </w:r>
+      <w:r>
+        <w:rPr>
+          <w:sz w:val="24"/>
+          <w:szCs w:val="24"/>
+        </w:rPr>
+        <w:t>he program implements the Brook</w:t>
+      </w:r>
+      <w:r>
+        <w:rPr>
+          <w:sz w:val="24"/>
+          <w:szCs w:val="24"/>
+        </w:rPr>
+        <w:t>s</w:t>
+      </w:r>
+      <w:r>
+        <w:rPr>
+          <w:sz w:val="24"/>
+          <w:szCs w:val="24"/>
+        </w:rPr>
+        <w:t>’</w:t>
+      </w:r>
+      <w:r>
+        <w:rPr>
+          <w:sz w:val="24"/>
+          <w:szCs w:val="24"/>
+        </w:rPr>
+        <w:t xml:space="preserve"> </w:t>
+      </w:r>
+      <w:r>
+        <w:rPr>
+          <w:sz w:val="24"/>
+          <w:szCs w:val="24"/>
+        </w:rPr>
+        <w:t>subsumption architecture using C++ and ROS to allow T</w:t>
+      </w:r>
+      <w:r>
+        <w:rPr>
+          <w:sz w:val="24"/>
+          <w:szCs w:val="24"/>
+        </w:rPr>
+        <w:t>urtlebot to move and react to its environment. This is done by getting sensor data from topics being published and running all the functions simultaneously using threads and subscribers.</w:t>
+      </w:r>
+      <w:r>
+        <w:rPr>
+          <w:sz w:val="24"/>
+          <w:szCs w:val="24"/>
+        </w:rPr>
+        <w:t xml:space="preserve"> As outlined above, we believe that our reactive approach through Brooks’ subsumption architecture was the best fit for the problem at hand. In this way, our Turtlebot should be more than capable to navigate through the given world with minimal if any issues.</w:t>
       </w:r>
     </w:p>
     <w:sectPr>
@@ -1305,7 +1808,6 @@
     <w:lsdException w:name="HTML Sample" w:semiHidden="1" w:unhideWhenUsed="1"/>
     <w:lsdException w:name="HTML Typewriter" w:semiHidden="1" w:unhideWhenUsed="1"/>
     <w:lsdException w:name="HTML Variable" w:semiHidden="1" w:unhideWhenUsed="1"/>
-    <w:lsdException w:name="Normal Table" w:semiHidden="1" w:unhideWhenUsed="1"/>
     <w:lsdException w:name="annotation subject" w:semiHidden="1" w:unhideWhenUsed="1"/>
     <w:lsdException w:name="No List" w:semiHidden="1" w:unhideWhenUsed="1"/>
     <w:lsdException w:name="Outline List 1" w:semiHidden="1" w:unhideWhenUsed="1"/>
@@ -1350,7 +1852,6 @@
     <w:lsdException w:name="Table Professional" w:semiHidden="1" w:unhideWhenUsed="1"/>
     <w:lsdException w:name="Table Subtle 1" w:semiHidden="1" w:unhideWhenUsed="1"/>
     <w:lsdException w:name="Table Subtle 2" w:semiHidden="1" w:unhideWhenUsed="1"/>
-    <w:lsdException w:name="Table Web 1" w:semiHidden="1" w:unhideWhenUsed="1"/>
     <w:lsdException w:name="Table Web 2" w:semiHidden="1" w:unhideWhenUsed="1"/>
     <w:lsdException w:name="Table Web 3" w:semiHidden="1" w:unhideWhenUsed="1"/>
     <w:lsdException w:name="Balloon Text" w:semiHidden="1" w:unhideWhenUsed="1"/>
@@ -1875,7 +2376,7 @@
 </file>
 
 <file path=customXml/itemProps1.xml><?xml version="1.0" encoding="utf-8"?>
-<ds:datastoreItem xmlns:ds="http://schemas.openxmlformats.org/officeDocument/2006/customXml" ds:itemID="{B0D118D1-4040-42FC-8EB5-F49C703D3B0D}">
+<ds:datastoreItem xmlns:ds="http://schemas.openxmlformats.org/officeDocument/2006/customXml" ds:itemID="{A5775F2D-B78A-411A-B946-26C59D49BE36}">
   <ds:schemaRefs>
     <ds:schemaRef ds:uri="http://schemas.openxmlformats.org/officeDocument/2006/bibliography"/>
   </ds:schemaRefs>

</xml_diff>